<commit_message>
Modify work record, combine diffrent content
</commit_message>
<xml_diff>
--- a/WorkRecord.docx
+++ b/WorkRecord.docx
@@ -627,8 +627,124 @@
       </w:r>
     </w:p>
     <w:p/>
+    <w:p>
+      <w:r>
+        <w:rPr>
+          <w:rFonts w:hint="eastAsia"/>
+        </w:rPr>
+        <w:t>2018年3月1</w:t>
+      </w:r>
+      <w:r>
+        <w:t>6</w:t>
+      </w:r>
+      <w:r>
+        <w:rPr>
+          <w:rFonts w:hint="eastAsia"/>
+        </w:rPr>
+        <w:t>日 周五</w:t>
+      </w:r>
+    </w:p>
+    <w:p>
+      <w:r>
+        <w:tab/>
+      </w:r>
+      <w:r>
+        <w:rPr>
+          <w:rFonts w:hint="eastAsia"/>
+        </w:rPr>
+        <w:t>尝试在电脑上安装centos</w:t>
+      </w:r>
+      <w:r>
+        <w:t>7</w:t>
+      </w:r>
+      <w:r>
+        <w:rPr>
+          <w:rFonts w:hint="eastAsia"/>
+        </w:rPr>
+        <w:t>，但是在安装过程中由于不明原因导致windows操作系统无法正常启动，centos也只安装了内核（只有命令行，没有图形或者文本界面），在网上查找各种解决方法尝试恢复windows启动项。</w:t>
+      </w:r>
+    </w:p>
+    <w:p/>
+    <w:p>
+      <w:r>
+        <w:rPr>
+          <w:rFonts w:hint="eastAsia"/>
+        </w:rPr>
+        <w:t>2018年3月19日 周一</w:t>
+      </w:r>
+    </w:p>
+    <w:p>
+      <w:r>
+        <w:tab/>
+      </w:r>
+      <w:r>
+        <w:rPr>
+          <w:rFonts w:hint="eastAsia"/>
+        </w:rPr>
+        <w:t>尝试了在centos内使用root权限修改/boot/grub2/grub.</w:t>
+      </w:r>
+      <w:r>
+        <w:t>cfg</w:t>
+      </w:r>
+      <w:r>
+        <w:rPr>
+          <w:rFonts w:hint="eastAsia"/>
+        </w:rPr>
+        <w:t>文件和用u盘PE系统恢复win</w:t>
+      </w:r>
+      <w:r>
+        <w:t>10</w:t>
+      </w:r>
+      <w:r>
+        <w:rPr>
+          <w:rFonts w:hint="eastAsia"/>
+        </w:rPr>
+        <w:t>的</w:t>
+      </w:r>
+      <w:r>
+        <w:t>MBR</w:t>
+      </w:r>
+      <w:r>
+        <w:rPr>
+          <w:rFonts w:hint="eastAsia"/>
+        </w:rPr>
+        <w:t>主引导记录，但是问题都没能得到解决，最后查阅了大量资料，发现自己的电脑引导和分区分别是UEFI和GPT，因而无法通过重建MBR来修复引导，导致问题的原因可能是centos不正确的安装覆盖了win</w:t>
+      </w:r>
+      <w:r>
+        <w:t>10</w:t>
+      </w:r>
+      <w:r>
+        <w:rPr>
+          <w:rFonts w:hint="eastAsia"/>
+        </w:rPr>
+        <w:t>的启动文件，最终只能在PE系统下，格式化了centos和ubuntu的分区（电脑上原已安装win</w:t>
+      </w:r>
+      <w:r>
+        <w:t>1</w:t>
+      </w:r>
+      <w:r>
+        <w:rPr>
+          <w:rFonts w:hint="eastAsia"/>
+        </w:rPr>
+        <w:t>0和ubuntu双系统），并且重装了win</w:t>
+      </w:r>
+      <w:r>
+        <w:t>10</w:t>
+      </w:r>
+      <w:r>
+        <w:rPr>
+          <w:rFonts w:hint="eastAsia"/>
+        </w:rPr>
+        <w:t>，才成功启动了windows，所幸除了C盘安装的软件等有所损失，其他资料都还完整。</w:t>
+      </w:r>
+    </w:p>
+    <w:p>
+      <w:bookmarkStart w:id="0" w:name="_GoBack"/>
+      <w:bookmarkEnd w:id="0"/>
+    </w:p>
     <w:p/>
     <w:p/>
+    <w:p/>
     <w:p>
       <w:r>
         <w:rPr>
@@ -714,6 +830,7 @@
     </w:p>
     <w:p>
       <w:r>
+        <w:lastRenderedPageBreak/>
         <w:tab/>
       </w:r>
       <w:r>
@@ -818,14 +935,7 @@
         <w:rPr>
           <w:rFonts w:hint="eastAsia"/>
         </w:rPr>
-        <w:t>menuconfig时需要ncurses库支持才能弹出图形界面，但</w:t>
-      </w:r>
-      <w:r>
-        <w:rPr>
-          <w:rFonts w:hint="eastAsia"/>
-        </w:rPr>
-        <w:lastRenderedPageBreak/>
-        <w:t>是ubuntu和centos默认都没有安装这个库，需要执行yum install ncurses ncurses-devel命令安装对应的库。但后来这个问题又有了新的曲折，实验室的服务器不能联网，因此yum命令没法用，解决的方法是在我笔记本上下载ncurses的源码包，然后用U盘拷贝到服务器中，通过./</w:t>
+        <w:t>menuconfig时需要ncurses库支持才能弹出图形界面，但是ubuntu和centos默认都没有安装这个库，需要执行yum install ncurses ncurses-devel命令安装对应的库。但后来这个问题又有了新的曲折，实验室的服务器不能联网，因此yum命令没法用，解决的方法是在我笔记本上下载ncurses的源码包，然后用U盘拷贝到服务器中，通过./</w:t>
       </w:r>
       <w:r>
         <w:t>configure-make-make install</w:t>
@@ -973,11 +1083,6 @@
       </w:r>
     </w:p>
     <w:p>
-      <w:pPr>
-        <w:rPr>
-          <w:rFonts w:hint="eastAsia"/>
-        </w:rPr>
-      </w:pPr>
       <w:r>
         <w:tab/>
       </w:r>
@@ -1062,7 +1167,14 @@
         <w:rPr>
           <w:rFonts w:hint="eastAsia"/>
         </w:rPr>
-        <w:t>，但并没有尝试），余亚学长提出的解决方法是用光盘安装centos6.5，实验室的机器之前安装过centos</w:t>
+        <w:t>，但并没有尝试），余亚学长提出的解决方法是用光盘安</w:t>
+      </w:r>
+      <w:r>
+        <w:rPr>
+          <w:rFonts w:hint="eastAsia"/>
+        </w:rPr>
+        <w:lastRenderedPageBreak/>
+        <w:t>装centos6.5，实验室的机器之前安装过centos</w:t>
       </w:r>
       <w:r>
         <w:t>6.5</w:t>
@@ -1141,8 +1253,6 @@
         </w:rPr>
         <w:t>）。至此，所需的环境和测试工具终于配置成功了。</w:t>
       </w:r>
-      <w:bookmarkStart w:id="0" w:name="_GoBack"/>
-      <w:bookmarkEnd w:id="0"/>
     </w:p>
     <w:sectPr>
       <w:pgSz w:w="11906" w:h="16838"/>

</xml_diff>

<commit_message>
fixed some bugs, add work record
</commit_message>
<xml_diff>
--- a/WorkRecord.docx
+++ b/WorkRecord.docx
@@ -738,10 +738,7 @@
         <w:t>，才成功启动了windows，所幸除了C盘安装的软件等有所损失，其他资料都还完整。</w:t>
       </w:r>
     </w:p>
-    <w:p>
-      <w:bookmarkStart w:id="0" w:name="_GoBack"/>
-      <w:bookmarkEnd w:id="0"/>
-    </w:p>
+    <w:p/>
     <w:p/>
     <w:p/>
     <w:p/>
@@ -1253,6 +1250,51 @@
         </w:rPr>
         <w:t>）。至此，所需的环境和测试工具终于配置成功了。</w:t>
       </w:r>
+    </w:p>
+    <w:p/>
+    <w:p>
+      <w:r>
+        <w:rPr>
+          <w:rFonts w:hint="eastAsia"/>
+        </w:rPr>
+        <w:t>2018年4月10日 周二</w:t>
+      </w:r>
+    </w:p>
+    <w:p>
+      <w:pPr>
+        <w:rPr>
+          <w:rFonts w:hint="eastAsia"/>
+        </w:rPr>
+      </w:pPr>
+      <w:r>
+        <w:tab/>
+      </w:r>
+      <w:r>
+        <w:rPr>
+          <w:rFonts w:hint="eastAsia"/>
+        </w:rPr>
+        <w:t>昨晚配置好了环境后，今天过来主要进行代码调试。用U盘将之前已经写好的代码拷到服务器上，进行第一次make尝试。根据学长的说法，由于我的pmfs采用内核模块方式，因此每次只需要在我自己的mypmfs中进行编译和安装模块就可以了。上午第一次make自己的代码，根据调试信息改了不少的问题，主要有：1）pmfs_blockp_alloc()函数定义的参数为空，但是要写void在里面；2）balloc.c中的BUG_ON;3)一些指针初始化为NULL；4）在pmfs</w:t>
+      </w:r>
+      <w:r>
+        <w:t>.h</w:t>
+      </w:r>
+      <w:r>
+        <w:rPr>
+          <w:rFonts w:hint="eastAsia"/>
+        </w:rPr>
+        <w:t>中添加自己定义的函数的声明；5）添加kmem</w:t>
+      </w:r>
+      <w:r>
+        <w:t>_cache_alloc</w:t>
+      </w:r>
+      <w:r>
+        <w:rPr>
+          <w:rFonts w:hint="eastAsia"/>
+        </w:rPr>
+        <w:t>相关的函数，主要有create，destroy等，修改了init_pmfs_fs()函数。在改完调试信息里面能看到的一些bug后，我尝试insmod和mount命令，但是在mount的时候出了问题，进程直接被kill了。通过dmesg查看日志信息，发现报错是在我的自定义函数pmfs_blockp_alloc()中，后来经过仔细分析源码，发现是我自己定义的pmfs_blockp_cachep没有进行初始化，于是仿照pmfs_blocknode_cache相关的几个函数，进行初始化，解决了这个问题。</w:t>
+      </w:r>
+      <w:bookmarkStart w:id="0" w:name="_GoBack"/>
+      <w:bookmarkEnd w:id="0"/>
     </w:p>
     <w:sectPr>
       <w:pgSz w:w="11906" w:h="16838"/>

</xml_diff>

<commit_message>
fixed pointer bug in pmfs_new_block()，run postmark succes
</commit_message>
<xml_diff>
--- a/WorkRecord.docx
+++ b/WorkRecord.docx
@@ -1291,7 +1291,31 @@
         <w:rPr>
           <w:rFonts w:hint="eastAsia"/>
         </w:rPr>
-        <w:t>相关的函数，主要有create，destroy等，修改了init_pmfs_fs()函数。在改完调试信息里面能看到的一些bug后，我尝试insmod和mount命令，但是在mount的时候出了问题，进程直接被kill了。通过dmesg查看日志信息，发现报错是在我的自定义函数pmfs_blockp_alloc()中，后来经过仔细分析源码，发现是我自己定义的pmfs_blockp_cachep没有进行初始化，于是仿照pmfs_blocknode_cache相关的几个函数，进行初始化，解决了这个问题。</w:t>
+        <w:t>相关的函数，主要有create，destroy等，修改了init_pmfs_fs()函数。在改完调试信息里面能看到的一些bug后，我尝试insmod和mount命令，但是在mount的时候出了问题，进程直接被kill了。通过dmesg查看日志信息，发现报错是在我的自定义函数pmfs_blockp_alloc()中，后来经过仔细分析源码，发现是我自己定义的pmfs_blockp_cachep没有进行初始化，于是仿照pmfs_blocknode_cache相关的几个函数，进行初始化，解决了这个问题</w:t>
+      </w:r>
+      <w:r>
+        <w:rPr>
+          <w:rFonts w:hint="eastAsia"/>
+        </w:rPr>
+        <w:t>，于是也成功的将pmfs挂载上去了。但是后面在用postmark进行测试的时候，又出现了新的问题</w:t>
+      </w:r>
+      <w:r>
+        <w:rPr>
+          <w:rFonts w:hint="eastAsia"/>
+        </w:rPr>
+        <w:t>，报错信息比较模糊，通过dmesg查看日志发现错误定位在__pmfs_free_block()函数中，并且有精确定位balloc.c第144行，查看是BUG_ON(list</w:t>
+      </w:r>
+      <w:r>
+        <w:t>_empty(head))</w:t>
+      </w:r>
+      <w:r>
+        <w:rPr>
+          <w:rFonts w:hint="eastAsia"/>
+        </w:rPr>
+        <w:t>，而这个head之前初始化为sbi-&gt;block_inuse_head，是空的，猜想可能是这里出发了内核的预警，中断了postmark的操作。并且导致无法umount。</w:t>
+      </w:r>
+      <w:r>
+        <w:tab/>
       </w:r>
       <w:bookmarkStart w:id="0" w:name="_GoBack"/>
       <w:bookmarkEnd w:id="0"/>

</xml_diff>

<commit_message>
Add work record of 11th Apr
</commit_message>
<xml_diff>
--- a/WorkRecord.docx
+++ b/WorkRecord.docx
@@ -1261,11 +1261,6 @@
       </w:r>
     </w:p>
     <w:p>
-      <w:pPr>
-        <w:rPr>
-          <w:rFonts w:hint="eastAsia"/>
-        </w:rPr>
-      </w:pPr>
       <w:r>
         <w:tab/>
       </w:r>
@@ -1316,6 +1311,89 @@
       </w:r>
       <w:r>
         <w:tab/>
+      </w:r>
+    </w:p>
+    <w:p/>
+    <w:p>
+      <w:r>
+        <w:rPr>
+          <w:rFonts w:hint="eastAsia"/>
+        </w:rPr>
+        <w:t>2018年4月11日 周三</w:t>
+      </w:r>
+    </w:p>
+    <w:p>
+      <w:pPr>
+        <w:rPr>
+          <w:rFonts w:hint="eastAsia"/>
+        </w:rPr>
+      </w:pPr>
+      <w:r>
+        <w:tab/>
+      </w:r>
+      <w:r>
+        <w:rPr>
+          <w:rFonts w:hint="eastAsia"/>
+        </w:rPr>
+        <w:t>今天主要是解决postmark无法完成测试的情况，在使用配置文件的情况下执行./</w:t>
+      </w:r>
+      <w:r>
+        <w:t>postmark pm.cfg</w:t>
+      </w:r>
+      <w:r>
+        <w:rPr>
+          <w:rFonts w:hint="eastAsia"/>
+        </w:rPr>
+        <w:t>时，postmark程序会直接被kill掉，用dmesg查看日志信息发现错误是由于引用空指针触发了内核的BUG，导致程序崩溃，并且postmark崩溃，导致pmfs文件系统无法从卸载点umount，pmfs模块也无法用rmmod指令移除，在网上查看了大量的资料后，发现pmfs文件系统可以用umount</w:t>
+      </w:r>
+      <w:r>
+        <w:t xml:space="preserve"> –fl /mnt/pmfs</w:t>
+      </w:r>
+      <w:r>
+        <w:rPr>
+          <w:rFonts w:hint="eastAsia"/>
+        </w:rPr>
+        <w:t>指令强制卸载，但是pmfs模块的卸载却遇到了很大的问题，在移除pmfs文件系统后，用lsmod命令查看pmfs模块，发现引用计数为1，这也就是pmfs模块无法卸载的原因（提示module is in use），根据网上的资料，需要另外写一个force</w:t>
+      </w:r>
+      <w:r>
+        <w:t>_rmmod</w:t>
+      </w:r>
+      <w:r>
+        <w:rPr>
+          <w:rFonts w:hint="eastAsia"/>
+        </w:rPr>
+        <w:t>模块，来将pmfs模块的引用计数清零，但是我在尝试这种办法的时候，发现force_rmmod被插上之后，该模块也会直接崩溃，并且无法使用reboot命令重启机器（这是最严重的！），</w:t>
+      </w:r>
+      <w:r>
+        <w:rPr>
+          <w:rFonts w:hint="eastAsia"/>
+        </w:rPr>
+        <w:t>并且用不同的方法实现force</w:t>
+      </w:r>
+      <w:r>
+        <w:t>_rmmod</w:t>
+      </w:r>
+      <w:r>
+        <w:rPr>
+          <w:rFonts w:hint="eastAsia"/>
+        </w:rPr>
+        <w:t>模块有不同的效果，在使用complete函数时，甚至会导致机器直接重启（算是一种间接重启的方法）。后来放弃了模块的卸载，每次都是重启后再编译测试（没办法的办法）。自己写了个small</w:t>
+      </w:r>
+      <w:r>
+        <w:t>.cfg</w:t>
+      </w:r>
+      <w:r>
+        <w:rPr>
+          <w:rFonts w:hint="eastAsia"/>
+        </w:rPr>
+        <w:t>配置文件，测试10个事务，并且在自己写的几个函数中添加了大量的debug信息，最终才定位到是自己在写pmfs_new_block()时，有一种情况中，没有将二级索引节点Pmfs_blockp与一级索引pmfs_blocknode相互连接起来，导致发生了空指针引用，解决完这个问题之后，</w:t>
+      </w:r>
+      <w:r>
+        <w:rPr>
+          <w:rFonts w:hint="eastAsia"/>
+        </w:rPr>
+        <w:lastRenderedPageBreak/>
+        <w:t>postmark程序才真正能够完全运行测试，但是新的问题是，测试结果竟然与优化前的方案一模一样！性能既没有降低，也没有提升，一番考虑后认为可能是由于postmark的序列化操作，以及配置文件中设置的文件size过小导致这种结果，于是重新设置了新的配置文件my.cfg，并重新分配了4G内存给pmfs，测试后仍然是一样的，这让我不得不怀疑postmark程序并不能测试出分配器的优化，需要寻求其他测试工具的辅助。</w:t>
       </w:r>
       <w:bookmarkStart w:id="0" w:name="_GoBack"/>
       <w:bookmarkEnd w:id="0"/>

</xml_diff>

<commit_message>
modify work record file
</commit_message>
<xml_diff>
--- a/WorkRecord.docx
+++ b/WorkRecord.docx
@@ -1413,11 +1413,6 @@
       </w:r>
     </w:p>
     <w:p>
-      <w:pPr>
-        <w:rPr>
-          <w:rFonts w:hint="eastAsia"/>
-        </w:rPr>
-      </w:pPr>
       <w:r>
         <w:tab/>
       </w:r>
@@ -1432,6 +1427,46 @@
           <w:rFonts w:hint="eastAsia"/>
         </w:rPr>
         <w:t>工作日志的进度也推进到了4月份。</w:t>
+      </w:r>
+    </w:p>
+    <w:p/>
+    <w:p>
+      <w:r>
+        <w:rPr>
+          <w:rFonts w:hint="eastAsia"/>
+        </w:rPr>
+        <w:t>2018年4月16日 周一</w:t>
+      </w:r>
+    </w:p>
+    <w:p>
+      <w:pPr>
+        <w:rPr>
+          <w:rFonts w:hint="eastAsia"/>
+        </w:rPr>
+      </w:pPr>
+      <w:r>
+        <w:tab/>
+      </w:r>
+      <w:r>
+        <w:rPr>
+          <w:rFonts w:hint="eastAsia"/>
+        </w:rPr>
+        <w:t>近几天主要推进了论文的写作进度，目前已经到了分配器的设计部分，已经完成了对调用过程的优化分析，下面将开始组织方式优化设计部分。同时，实践部分正在做性能测试，花了些时间学习了filebench的安装和使用，以及其特有的工作负载模型语言WML，用该语言写filebench的测试配置文件，但是今天的测试结果并不理想，相对于原系统只取得了平均2%~</w:t>
+      </w:r>
+      <w:r>
+        <w:t>3</w:t>
+      </w:r>
+      <w:r>
+        <w:rPr>
+          <w:rFonts w:hint="eastAsia"/>
+        </w:rPr>
+        <w:t>%的优化效果，并且在一些测试配置中这一比例还会下降，目前分析应该是因为这种测试中的文件大小，不能涵盖PMFS的三种页面大小4K，2M，1G，由于测试中通常都是小文件，很少会用到另外两条链表的优化效果，而只在4K链上操作，而这样优化效果将大打折扣，还会因为维护三条链表的结构而降低性能，另一方面，测试工具无法模拟长期使用的文件系统中碎片化严重的情形，以及磁盘利用率很高的情形，在这两种情形下，优化的效果将更为明显</w:t>
+      </w:r>
+      <w:r>
+        <w:rPr>
+          <w:rFonts w:hint="eastAsia"/>
+        </w:rPr>
+        <w:t>，接下来从两个方面开展工作，一是在现有的优化基础上进一步扩充优化方案，降低开销，提升优化效果；二是改进测试方法，尽可能模拟出有利的测试情形，取得普遍情形下的性能对比。</w:t>
       </w:r>
       <w:bookmarkStart w:id="0" w:name="_GoBack"/>
       <w:bookmarkEnd w:id="0"/>

</xml_diff>

<commit_message>
add recent work record
</commit_message>
<xml_diff>
--- a/WorkRecord.docx
+++ b/WorkRecord.docx
@@ -1439,6 +1439,90 @@
       </w:r>
     </w:p>
     <w:p>
+      <w:r>
+        <w:tab/>
+      </w:r>
+      <w:r>
+        <w:rPr>
+          <w:rFonts w:hint="eastAsia"/>
+        </w:rPr>
+        <w:t>近几天主要推进了论文的写作进度，目前已经到了分配器的设计部分，已经完成了对调用过程的优化分析，下面将开始组织方式优化设计部分。同时，实践部分正在做性能测试，花了些时间学习了filebench的安装和使用，以及其特有的工作负载模型语言WML，用该语言写filebench的测试配置文件，但是今天的测试结果并不理想，相对于原系统只取得了平均2%~</w:t>
+      </w:r>
+      <w:r>
+        <w:t>3</w:t>
+      </w:r>
+      <w:r>
+        <w:rPr>
+          <w:rFonts w:hint="eastAsia"/>
+        </w:rPr>
+        <w:t>%的优化效果，并且在一些测试配置中这一比例还会下降，目前分析应该是因为这种测试中的文件大小，不能涵盖PMFS的三种页面大小4K，2M，1G，由于测试中通常都是小文件，很少会用到另外两条链表的优化效果，而只在4K链上操作，而这样优化效果将大打折扣，还会因为维护三条链表的结构而降低性能，另一方面，测试工具无法模拟长期使用的文件系统中碎片化严重的情形，以及磁盘利用率很高的情形，在这两种情形下，优化的效果将更为明显</w:t>
+      </w:r>
+      <w:r>
+        <w:rPr>
+          <w:rFonts w:hint="eastAsia"/>
+        </w:rPr>
+        <w:t>，接下来从两个方面开展工作，一是在现有的优化基础上进一步扩充优化方案，降低开销，提升优化效果；二是改进测试方法，尽可能模拟出有利的测试情形，取得普遍情形下的性能对比。</w:t>
+      </w:r>
+    </w:p>
+    <w:p/>
+    <w:p>
+      <w:r>
+        <w:t>2018</w:t>
+      </w:r>
+      <w:r>
+        <w:rPr>
+          <w:rFonts w:hint="eastAsia"/>
+        </w:rPr>
+        <w:t>年4月19日 周四</w:t>
+      </w:r>
+    </w:p>
+    <w:p>
+      <w:r>
+        <w:tab/>
+      </w:r>
+      <w:r>
+        <w:rPr>
+          <w:rFonts w:hint="eastAsia"/>
+        </w:rPr>
+        <w:t>近几天主要是在尝试改进测试方法，通过分析可知改进方案在长期使用的文件系统中，面临碎片化严重的情形时具有更好的性能，因此通过filebench自己写了一个模拟相应工作负载的测试文件，主要测试创建和删除文件这两项工作，因为这两项工作与分配器的工作相关性最高，此外还尝试了其他一些负载模型，但总体上优化效果仍然没有很大的提升，测试结果很可能表明维护两级索引的开销几乎和其带来的性能提升相互持平。</w:t>
+      </w:r>
+    </w:p>
+    <w:p/>
+    <w:p>
+      <w:r>
+        <w:rPr>
+          <w:rFonts w:hint="eastAsia"/>
+        </w:rPr>
+        <w:t>2018年4月22 周日</w:t>
+      </w:r>
+    </w:p>
+    <w:p>
+      <w:r>
+        <w:tab/>
+      </w:r>
+      <w:r>
+        <w:rPr>
+          <w:rFonts w:hint="eastAsia"/>
+        </w:rPr>
+        <w:t>各种测试方法尝试之后仍然没有取得预想的高优化率，几乎可以确定是优化方案不够好，主要问题是在维护索引结构的开销之上，需要立即着手对当前方案进行再次优化，从方案、代码、细节等多个方面，争取将优化效果再扩大一些，目前对代码的优化是最为可行的，减少重复的代码，提高代码效率，此外发现代码中不合理、可以优化的地方（如将结点删、增改为移动），</w:t>
+      </w:r>
+      <w:r>
+        <w:rPr>
+          <w:rFonts w:hint="eastAsia"/>
+        </w:rPr>
+        <w:t>尽量较少维护的开销。重新设计优化方案不太现实，时间和可行性上都会面临问题。</w:t>
+      </w:r>
+    </w:p>
+    <w:p/>
+    <w:p>
+      <w:r>
+        <w:rPr>
+          <w:rFonts w:hint="eastAsia"/>
+        </w:rPr>
+        <w:t>2018年4月25日 周三</w:t>
+      </w:r>
+    </w:p>
+    <w:p>
       <w:pPr>
         <w:rPr>
           <w:rFonts w:hint="eastAsia"/>
@@ -1451,22 +1535,14 @@
         <w:rPr>
           <w:rFonts w:hint="eastAsia"/>
         </w:rPr>
-        <w:t>近几天主要推进了论文的写作进度，目前已经到了分配器的设计部分，已经完成了对调用过程的优化分析，下面将开始组织方式优化设计部分。同时，实践部分正在做性能测试，花了些时间学习了filebench的安装和使用，以及其特有的工作负载模型语言WML，用该语言写filebench的测试配置文件，但是今天的测试结果并不理想，相对于原系统只取得了平均2%~</w:t>
-      </w:r>
-      <w:r>
-        <w:t>3</w:t>
-      </w:r>
-      <w:r>
-        <w:rPr>
-          <w:rFonts w:hint="eastAsia"/>
-        </w:rPr>
-        <w:t>%的优化效果，并且在一些测试配置中这一比例还会下降，目前分析应该是因为这种测试中的文件大小，不能涵盖PMFS的三种页面大小4K，2M，1G，由于测试中通常都是小文件，很少会用到另外两条链表的优化效果，而只在4K链上操作，而这样优化效果将大打折扣，还会因为维护三条链表的结构而降低性能，另一方面，测试工具无法模拟长期使用的文件系统中碎片化严重的情形，以及磁盘利用率很高的情形，在这两种情形下，优化的效果将更为明显</w:t>
-      </w:r>
-      <w:r>
-        <w:rPr>
-          <w:rFonts w:hint="eastAsia"/>
-        </w:rPr>
-        <w:t>，接下来从两个方面开展工作，一是在现有的优化基础上进一步扩充优化方案，降低开销，提升优化效果；二是改进测试方法，尽可能模拟出有利的测试情形，取得普遍情形下的性能对比。</w:t>
+        <w:t>继续推进论文的进度，截至目前完成了设计和实现两个部分的主要内容，后面如果对方案有改动的话可以随时加入到里面，前期设计的优化方案整体上不会有太大的改动，主要希望在细节上做进一步的完善。后面的工作重心主要在于测试部分，期望在经过若干改进之后</w:t>
+      </w:r>
+      <w:r>
+        <w:rPr>
+          <w:rFonts w:hint="eastAsia"/>
+        </w:rPr>
+        <w:lastRenderedPageBreak/>
+        <w:t>能取得更进一步的优化效果。</w:t>
       </w:r>
       <w:bookmarkStart w:id="0" w:name="_GoBack"/>
       <w:bookmarkEnd w:id="0"/>

</xml_diff>